<commit_message>
Character Sounds + Door Sounds
</commit_message>
<xml_diff>
--- a/GAT-Documents/GAT BreakDown.docx
+++ b/GAT-Documents/GAT BreakDown.docx
@@ -14,27 +14,6 @@
       </w:r>
     </w:p>
     <w:p>
-      <w:r>
-        <w:t>This part of the assignment requires you to create a portfolio of sounds, using the software and techniques you have learnt in the course. You will also be required to submit a written commentary of 800 words on this portfolio of sounds, in which you detail the processes you used to edit and modify the sounds. While certain components of the portfolio allow you to download sounds from the internet, you must not simply attempt to pass off already processed, ‘complete’ sounds as your own work. Your written commentary must go into detail regarding how you modified any sounds you downloaded.</w:t>
-      </w:r>
-    </w:p>
-    <w:p/>
-    <w:p>
-      <w:pPr>
-        <w:rPr>
-          <w:b/>
-          <w:bCs/>
-        </w:rPr>
-      </w:pPr>
-      <w:r>
-        <w:rPr>
-          <w:b/>
-          <w:bCs/>
-        </w:rPr>
-        <w:t>For Part 1, you must produce the following as a portfolio of sounds:</w:t>
-      </w:r>
-    </w:p>
-    <w:p>
       <w:pPr>
         <w:pStyle w:val="ListParagraph"/>
         <w:numPr>
@@ -510,15 +489,24 @@
         <w:rPr>
           <w:b/>
           <w:bCs/>
+          <w:highlight w:val="green"/>
         </w:rPr>
         <w:t>A realistic sound of an object/something happening</w:t>
       </w:r>
       <w:r>
-        <w:t xml:space="preserve">. However, this must NOT simply be a recording of the event or object itself. You should be aiming to create a sound with sounds are ‘not the thing itself.’ The classic example is spaghetti being used to simulate the breaking of bones, or coconut shells to imitate the footsteps of a cartoon horse. In your commentary you should detail which sounds and processes you used to achieve </w:t>
-      </w:r>
-      <w:r>
-        <w:lastRenderedPageBreak/>
-        <w:t>the result. The object can be anything at all with no limitations. You are free to use self-recorded sounds, sounds downloaded from the internet, or a combination of the two. Your commentary should include a picture of the kind of object/event you’ve created.</w:t>
+        <w:rPr>
+          <w:highlight w:val="green"/>
+        </w:rPr>
+        <w:t>. However, this must NOT simply be a recording of the event or object itself. You should be aiming to create a sound with sounds are ‘not the thing itself.’ The classic example is spaghetti being used to simulate the breaking of bones, or coconut shells to imitate the footsteps of a cartoon horse. In your commentary you should detail which sounds and processes you used to achieve the result. The object can be anything at all with no limitations. You are free to use self-recorded sounds, sounds downloaded from the internet, or a combination of the two.</w:t>
+      </w:r>
+      <w:r>
+        <w:t xml:space="preserve"> </w:t>
+      </w:r>
+      <w:r>
+        <w:rPr>
+          <w:highlight w:val="yellow"/>
+        </w:rPr>
+        <w:t>Your commentary should include a picture of the kind of object/event you’ve created.</w:t>
       </w:r>
     </w:p>
     <w:p>
@@ -573,7 +561,14 @@
         <w:rPr>
           <w:highlight w:val="green"/>
         </w:rPr>
-        <w:t xml:space="preserve"> have used. You are free to use self-recorded sounds or sounds you have downloaded from the internet. You are strongly encouraged to allow your creativity to flourish in this part of the assignment. Your commentary should also include a detailed breakdown of how you constructed the sound. You are free to use self-recorded sounds, sounds downloaded from the internet, or a combination of the two.</w:t>
+        <w:t xml:space="preserve"> have used. You are free to use self-recorded sounds or sounds you have downloaded from the internet. You are strongly encouraged to allow your creativity to flourish in this part of the assignment. Your commentary should also include a detailed breakdown of how you constructed </w:t>
+      </w:r>
+      <w:r>
+        <w:rPr>
+          <w:highlight w:val="green"/>
+        </w:rPr>
+        <w:lastRenderedPageBreak/>
+        <w:t>the sound. You are free to use self-recorded sounds, sounds downloaded from the internet, or a combination of the two.</w:t>
       </w:r>
     </w:p>
     <w:p>
@@ -586,10 +581,14 @@
         <w:rPr>
           <w:b/>
           <w:bCs/>
+          <w:highlight w:val="yellow"/>
         </w:rPr>
         <w:t>In addition to your portfolio of sounds, you must produce an 800-word report</w:t>
       </w:r>
       <w:r>
+        <w:rPr>
+          <w:highlight w:val="yellow"/>
+        </w:rPr>
         <w:t xml:space="preserve"> which should have the following structure, covering and describing the following for each of the required sounds: a) The origin of any source files b) The editing and processing c) Any other notes d) Images as required (for example, the object/event) e) Any other notes.</w:t>
       </w:r>
     </w:p>
@@ -605,29 +604,11 @@
       </w:r>
     </w:p>
     <w:p>
-      <w:pPr>
-        <w:rPr>
-          <w:b/>
-          <w:bCs/>
-        </w:rPr>
-      </w:pPr>
-      <w:r>
-        <w:rPr>
-          <w:b/>
-          <w:bCs/>
-        </w:rPr>
-        <w:t>For Part 2, you must integrate sounds into an in-game environment (the Unity assets of which will be provided and must be used) and create a plausible and coherent sonic environment.</w:t>
-      </w:r>
-    </w:p>
-    <w:p>
-      <w:r>
-        <w:t>You must produce a 5-minute video capture of your game environment which clearly demonstrates you have</w:t>
-      </w:r>
-      <w:r>
-        <w:t xml:space="preserve"> </w:t>
-      </w:r>
-      <w:r>
-        <w:t>integrated the following sounds into your game:</w:t>
+      <w:r>
+        <w:rPr>
+          <w:highlight w:val="red"/>
+        </w:rPr>
+        <w:t>You must produce a 5-minute video capture of your game environment which clearly demonstrates you have integrated the following sounds into your game:</w:t>
       </w:r>
     </w:p>
     <w:p>
@@ -635,6 +616,9 @@
         <w:ind w:left="720"/>
       </w:pPr>
       <w:r>
+        <w:rPr>
+          <w:highlight w:val="green"/>
+        </w:rPr>
         <w:t>a) A plausible sonic ambience (including UI sounds from Part 1)</w:t>
       </w:r>
     </w:p>
@@ -643,6 +627,9 @@
         <w:ind w:left="720"/>
       </w:pPr>
       <w:r>
+        <w:rPr>
+          <w:highlight w:val="red"/>
+        </w:rPr>
         <w:t>b) Character sounds (including dialogue)</w:t>
       </w:r>
     </w:p>
@@ -651,6 +638,9 @@
         <w:ind w:left="720"/>
       </w:pPr>
       <w:r>
+        <w:rPr>
+          <w:highlight w:val="green"/>
+        </w:rPr>
         <w:t>c) Footsteps (including surface changes where appropriate) from Part 1</w:t>
       </w:r>
     </w:p>
@@ -659,6 +649,9 @@
         <w:ind w:left="720"/>
       </w:pPr>
       <w:r>
+        <w:rPr>
+          <w:highlight w:val="green"/>
+        </w:rPr>
         <w:t>d) Object specific sounds (this may be doors, random items and/or animals)</w:t>
       </w:r>
     </w:p>
@@ -667,313 +660,29 @@
         <w:ind w:left="720"/>
       </w:pPr>
       <w:r>
+        <w:rPr>
+          <w:highlight w:val="green"/>
+        </w:rPr>
         <w:t>e) Vehicle Sounds (including vehicle movement)</w:t>
       </w:r>
     </w:p>
     <w:p>
       <w:r>
-        <w:t>You MUST use the footstep and UI sounds you created in the first part of the course in this part of the assessment (modifying them as necessary to fit the overall aesthetic of the game).</w:t>
-      </w:r>
-      <w:r>
-        <w:t xml:space="preserve"> </w:t>
-      </w:r>
-      <w:r>
-        <w:t>The other sounds can be recorded or</w:t>
-      </w:r>
-      <w:r>
-        <w:t xml:space="preserve"> </w:t>
-      </w:r>
-      <w:r>
-        <w:t>downloaded from the internet.</w:t>
-      </w:r>
-    </w:p>
-    <w:p>
-      <w:r>
-        <w:t>In addition, you must either annotate your video or provide a separate text file that lists the sounds you have used</w:t>
-      </w:r>
-      <w:r>
-        <w:t xml:space="preserve"> </w:t>
-      </w:r>
-      <w:r>
-        <w:t>and any sources.</w:t>
+        <w:rPr>
+          <w:highlight w:val="green"/>
+        </w:rPr>
+        <w:t>You MUST use the footstep and UI sounds you created in the first part of the course in this part of the assessment (modifying them as necessary to fit the overall aesthetic of the game). The other sounds can be recorded or downloaded from the internet.</w:t>
+      </w:r>
+    </w:p>
+    <w:p>
+      <w:r>
+        <w:rPr>
+          <w:highlight w:val="red"/>
+        </w:rPr>
+        <w:t>In addition, you must either annotate your video or provide a separate text file that lists the sounds you have used and any sources.</w:t>
       </w:r>
     </w:p>
     <w:p/>
-    <w:p>
-      <w:pPr>
-        <w:pStyle w:val="Heading1"/>
-      </w:pPr>
-      <w:r>
-        <w:t>Summary of Outputs</w:t>
-      </w:r>
-    </w:p>
-    <w:p>
-      <w:pPr>
-        <w:pStyle w:val="Heading2"/>
-      </w:pPr>
-      <w:r>
-        <w:t>Part1</w:t>
-      </w:r>
-    </w:p>
-    <w:p>
-      <w:pPr>
-        <w:pStyle w:val="ListParagraph"/>
-        <w:numPr>
-          <w:ilvl w:val="0"/>
-          <w:numId w:val="5"/>
-        </w:numPr>
-        <w:ind w:left="360"/>
-        <w:rPr>
-          <w:b/>
-          <w:bCs/>
-        </w:rPr>
-      </w:pPr>
-      <w:r>
-        <w:rPr>
-          <w:b/>
-          <w:bCs/>
-        </w:rPr>
-        <w:t>A portfolio of sounds:</w:t>
-      </w:r>
-    </w:p>
-    <w:p>
-      <w:pPr>
-        <w:ind w:left="720"/>
-      </w:pPr>
-      <w:r>
-        <w:t>1. Footsteps</w:t>
-      </w:r>
-    </w:p>
-    <w:p>
-      <w:pPr>
-        <w:ind w:left="720"/>
-      </w:pPr>
-      <w:r>
-        <w:t>2. Three menu button clicks</w:t>
-      </w:r>
-    </w:p>
-    <w:p>
-      <w:pPr>
-        <w:ind w:left="720"/>
-      </w:pPr>
-      <w:r>
-        <w:t>3. Edited dialog</w:t>
-      </w:r>
-    </w:p>
-    <w:p>
-      <w:pPr>
-        <w:ind w:left="720"/>
-      </w:pPr>
-      <w:r>
-        <w:t>4. One minute of ambience</w:t>
-      </w:r>
-    </w:p>
-    <w:p>
-      <w:pPr>
-        <w:ind w:left="720"/>
-      </w:pPr>
-      <w:r>
-        <w:t>5. Realistic sound of an object / something happening</w:t>
-      </w:r>
-    </w:p>
-    <w:p>
-      <w:pPr>
-        <w:ind w:left="720"/>
-      </w:pPr>
-      <w:r>
-        <w:t>6. A creature sound</w:t>
-      </w:r>
-    </w:p>
-    <w:p>
-      <w:pPr>
-        <w:pStyle w:val="ListParagraph"/>
-        <w:numPr>
-          <w:ilvl w:val="0"/>
-          <w:numId w:val="5"/>
-        </w:numPr>
-        <w:ind w:left="360"/>
-        <w:rPr>
-          <w:b/>
-          <w:bCs/>
-        </w:rPr>
-      </w:pPr>
-      <w:r>
-        <w:rPr>
-          <w:b/>
-          <w:bCs/>
-        </w:rPr>
-        <w:lastRenderedPageBreak/>
-        <w:t>An 800-word report detailing the sounds.</w:t>
-      </w:r>
-    </w:p>
-    <w:p>
-      <w:pPr>
-        <w:pStyle w:val="Heading2"/>
-      </w:pPr>
-      <w:r>
-        <w:t>Part 2</w:t>
-      </w:r>
-    </w:p>
-    <w:p>
-      <w:pPr>
-        <w:rPr>
-          <w:b/>
-          <w:bCs/>
-        </w:rPr>
-      </w:pPr>
-      <w:r>
-        <w:rPr>
-          <w:b/>
-          <w:bCs/>
-        </w:rPr>
-        <w:t>• A 5-minute video of gameplay with integrated sounds</w:t>
-      </w:r>
-    </w:p>
-    <w:p>
-      <w:pPr>
-        <w:rPr>
-          <w:b/>
-          <w:bCs/>
-        </w:rPr>
-      </w:pPr>
-      <w:r>
-        <w:rPr>
-          <w:b/>
-          <w:bCs/>
-        </w:rPr>
-        <w:t>• (Either video annotations or a separate text file listing the sounds used and sources)</w:t>
-      </w:r>
-      <w:r>
-        <w:rPr>
-          <w:b/>
-          <w:bCs/>
-        </w:rPr>
-        <w:cr/>
-      </w:r>
-    </w:p>
-    <w:p>
-      <w:pPr>
-        <w:rPr>
-          <w:b/>
-          <w:bCs/>
-        </w:rPr>
-      </w:pPr>
-      <w:r>
-        <w:rPr>
-          <w:b/>
-          <w:bCs/>
-        </w:rPr>
-        <w:t>Sound Source Websites</w:t>
-      </w:r>
-    </w:p>
-    <w:p>
-      <w:hyperlink r:id="rId5" w:history="1">
-        <w:r>
-          <w:rPr>
-            <w:rStyle w:val="Hyperlink"/>
-          </w:rPr>
-          <w:t>BBC Sound Effects (bbcrewind.co.uk)</w:t>
-        </w:r>
-      </w:hyperlink>
-    </w:p>
-    <w:p>
-      <w:hyperlink r:id="rId6" w:history="1">
-        <w:r>
-          <w:rPr>
-            <w:rStyle w:val="Hyperlink"/>
-          </w:rPr>
-          <w:t>Free Sound Effects, Royalty Free Sound Effects, Nature Sounds (partnersinrhyme.com)</w:t>
-        </w:r>
-      </w:hyperlink>
-    </w:p>
-    <w:p>
-      <w:hyperlink r:id="rId7" w:history="1">
-        <w:r>
-          <w:rPr>
-            <w:rStyle w:val="Hyperlink"/>
-          </w:rPr>
-          <w:t xml:space="preserve">Download Free Sound Effects &amp; Royalty Free Music // </w:t>
-        </w:r>
-        <w:proofErr w:type="spellStart"/>
-        <w:r>
-          <w:rPr>
-            <w:rStyle w:val="Hyperlink"/>
-          </w:rPr>
-          <w:t>SoundsCrate</w:t>
-        </w:r>
-        <w:proofErr w:type="spellEnd"/>
-      </w:hyperlink>
-    </w:p>
-    <w:p>
-      <w:hyperlink r:id="rId8" w:history="1">
-        <w:proofErr w:type="spellStart"/>
-        <w:r>
-          <w:rPr>
-            <w:rStyle w:val="Hyperlink"/>
-          </w:rPr>
-          <w:t>Freesound</w:t>
-        </w:r>
-        <w:proofErr w:type="spellEnd"/>
-      </w:hyperlink>
-    </w:p>
-    <w:p>
-      <w:pPr>
-        <w:rPr>
-          <w:b/>
-          <w:bCs/>
-        </w:rPr>
-      </w:pPr>
-      <w:hyperlink r:id="rId9" w:history="1">
-        <w:r>
-          <w:rPr>
-            <w:rStyle w:val="Hyperlink"/>
-            <w:b/>
-            <w:bCs/>
-          </w:rPr>
-          <w:t>https://www.freesfx.co.uk/</w:t>
-        </w:r>
-      </w:hyperlink>
-    </w:p>
-    <w:p>
-      <w:hyperlink r:id="rId10" w:history="1">
-        <w:r>
-          <w:rPr>
-            <w:rStyle w:val="Hyperlink"/>
-          </w:rPr>
-          <w:t>99Sounds - We make FREE sounds and sound effects.</w:t>
-        </w:r>
-      </w:hyperlink>
-    </w:p>
-    <w:p>
-      <w:pPr>
-        <w:rPr>
-          <w:rStyle w:val="Hyperlink"/>
-        </w:rPr>
-      </w:pPr>
-      <w:hyperlink r:id="rId11" w:history="1">
-        <w:r>
-          <w:rPr>
-            <w:rStyle w:val="Hyperlink"/>
-          </w:rPr>
-          <w:t xml:space="preserve">Free Sound Effects Downloads | SFX (Sound FX) | </w:t>
-        </w:r>
-        <w:proofErr w:type="spellStart"/>
-        <w:r>
-          <w:rPr>
-            <w:rStyle w:val="Hyperlink"/>
-          </w:rPr>
-          <w:t>Zapsplat</w:t>
-        </w:r>
-        <w:proofErr w:type="spellEnd"/>
-      </w:hyperlink>
-    </w:p>
-    <w:p>
-      <w:pPr>
-        <w:rPr>
-          <w:rStyle w:val="Hyperlink"/>
-        </w:rPr>
-      </w:pPr>
-    </w:p>
     <w:p>
       <w:pPr>
         <w:pStyle w:val="Heading1"/>
@@ -991,14 +700,17 @@
       </w:r>
     </w:p>
     <w:p>
+      <w:pPr>
+        <w:jc w:val="center"/>
+      </w:pPr>
       <w:r>
         <w:rPr>
           <w:noProof/>
         </w:rPr>
         <w:drawing>
-          <wp:inline distT="0" distB="0" distL="0" distR="0" wp14:anchorId="3DBB2D76" wp14:editId="60C8895F">
-            <wp:extent cx="6645910" cy="2875915"/>
-            <wp:effectExtent l="0" t="0" r="2540" b="635"/>
+          <wp:inline distT="0" distB="0" distL="0" distR="0" wp14:anchorId="3DBB2D76" wp14:editId="6C318061">
+            <wp:extent cx="4972050" cy="2151578"/>
+            <wp:effectExtent l="0" t="0" r="0" b="1270"/>
             <wp:docPr id="903817573" name="Picture 1" descr="A close-up of a document&#10;&#10;Description automatically generated"/>
             <wp:cNvGraphicFramePr>
               <a:graphicFrameLocks xmlns:a="http://schemas.openxmlformats.org/drawingml/2006/main" noChangeAspect="1"/>
@@ -1011,7 +723,7 @@
                     <pic:cNvPicPr/>
                   </pic:nvPicPr>
                   <pic:blipFill>
-                    <a:blip r:embed="rId12"/>
+                    <a:blip r:embed="rId5"/>
                     <a:stretch>
                       <a:fillRect/>
                     </a:stretch>
@@ -1019,7 +731,7 @@
                   <pic:spPr>
                     <a:xfrm>
                       <a:off x="0" y="0"/>
-                      <a:ext cx="6645910" cy="2875915"/>
+                      <a:ext cx="4975681" cy="2153149"/>
                     </a:xfrm>
                     <a:prstGeom prst="rect">
                       <a:avLst/>
@@ -1034,6 +746,7 @@
     </w:p>
     <w:p>
       <w:pPr>
+        <w:jc w:val="center"/>
         <w:rPr>
           <w:b/>
           <w:bCs/>
@@ -1046,9 +759,9 @@
           <w:noProof/>
         </w:rPr>
         <w:drawing>
-          <wp:inline distT="0" distB="0" distL="0" distR="0" wp14:anchorId="6110148C" wp14:editId="121054DA">
-            <wp:extent cx="6645910" cy="2399030"/>
-            <wp:effectExtent l="0" t="0" r="2540" b="1270"/>
+          <wp:inline distT="0" distB="0" distL="0" distR="0" wp14:anchorId="6110148C" wp14:editId="592394F7">
+            <wp:extent cx="5487670" cy="1980930"/>
+            <wp:effectExtent l="0" t="0" r="0" b="635"/>
             <wp:docPr id="1085266464" name="Picture 1" descr="A close-up of a document&#10;&#10;Description automatically generated"/>
             <wp:cNvGraphicFramePr>
               <a:graphicFrameLocks xmlns:a="http://schemas.openxmlformats.org/drawingml/2006/main" noChangeAspect="1"/>
@@ -1061,7 +774,7 @@
                     <pic:cNvPicPr/>
                   </pic:nvPicPr>
                   <pic:blipFill>
-                    <a:blip r:embed="rId13"/>
+                    <a:blip r:embed="rId6"/>
                     <a:stretch>
                       <a:fillRect/>
                     </a:stretch>
@@ -1069,7 +782,7 @@
                   <pic:spPr>
                     <a:xfrm>
                       <a:off x="0" y="0"/>
-                      <a:ext cx="6645910" cy="2399030"/>
+                      <a:ext cx="5491821" cy="1982428"/>
                     </a:xfrm>
                     <a:prstGeom prst="rect">
                       <a:avLst/>

</xml_diff>